<commit_message>
Added more phrases to the doc
</commit_message>
<xml_diff>
--- a/HotFire.docx
+++ b/HotFire.docx
@@ -676,8 +676,12 @@
         </w:rPr>
         <w:t>It’s time to end this, you don’t have a chance</w:t>
       </w:r>
-      <w:bookmarkStart w:id="0" w:name="_GoBack"/>
-      <w:bookmarkEnd w:id="0"/>
+      <w:r>
+        <w:rPr>
+          <w:b/>
+        </w:rPr>
+        <w:t xml:space="preserve"> now listen up</w:t>
+      </w:r>
     </w:p>
     <w:tbl>
       <w:tblPr>
@@ -699,7 +703,7 @@
               <w:jc w:val="center"/>
             </w:pPr>
             <w:r>
-              <w:t>Good, smart</w:t>
+              <w:t>Good, dirty</w:t>
             </w:r>
           </w:p>
         </w:tc>
@@ -717,7 +721,27 @@
               <w:rPr>
                 <w:i/>
               </w:rPr>
-              <w:t>Shit, I think you’re working with the vocabulary of a mime</w:t>
+              <w:t>Get out of the game</w:t>
+            </w:r>
+            <w:r>
+              <w:rPr>
+                <w:i/>
+              </w:rPr>
+              <w:t xml:space="preserve">; go back to </w:t>
+            </w:r>
+            <w:proofErr w:type="spellStart"/>
+            <w:r>
+              <w:rPr>
+                <w:i/>
+              </w:rPr>
+              <w:t>eatin</w:t>
+            </w:r>
+            <w:proofErr w:type="spellEnd"/>
+            <w:r>
+              <w:rPr>
+                <w:i/>
+              </w:rPr>
+              <w:t>’ ass with maple syrup</w:t>
             </w:r>
           </w:p>
         </w:tc>
@@ -750,35 +774,7 @@
               <w:rPr>
                 <w:i/>
               </w:rPr>
-              <w:t xml:space="preserve">You </w:t>
-            </w:r>
-            <w:proofErr w:type="spellStart"/>
-            <w:r>
-              <w:rPr>
-                <w:i/>
-              </w:rPr>
-              <w:t>stu</w:t>
-            </w:r>
-            <w:proofErr w:type="spellEnd"/>
-            <w:r>
-              <w:rPr>
-                <w:i/>
-              </w:rPr>
-              <w:t>-</w:t>
-            </w:r>
-            <w:proofErr w:type="spellStart"/>
-            <w:r>
-              <w:rPr>
-                <w:i/>
-              </w:rPr>
-              <w:t>stu</w:t>
-            </w:r>
-            <w:proofErr w:type="spellEnd"/>
-            <w:r>
-              <w:rPr>
-                <w:i/>
-              </w:rPr>
-              <w:t>-stutter until you spit it out on the third time</w:t>
+              <w:t>I’m the headlining act and you? You’re just my warmup</w:t>
             </w:r>
           </w:p>
         </w:tc>
@@ -811,8 +807,10 @@
               <w:rPr>
                 <w:i/>
               </w:rPr>
-              <w:t>Your phrases barely have the sting of a lime.</w:t>
-            </w:r>
+              <w:t>I bet when you eat a burger, all you put is ketchup</w:t>
+            </w:r>
+            <w:bookmarkStart w:id="0" w:name="_GoBack"/>
+            <w:bookmarkEnd w:id="0"/>
           </w:p>
         </w:tc>
       </w:tr>

</xml_diff>

<commit_message>
Fixed the dumbest mistake
Check variable names all the time, ESPECIALLY when they are very
similar.
Dictionary is now functional
</commit_message>
<xml_diff>
--- a/HotFire.docx
+++ b/HotFire.docx
@@ -315,6 +315,12 @@
               </w:rPr>
               <w:t>’ man-goo</w:t>
             </w:r>
+            <w:r>
+              <w:rPr>
+                <w:i/>
+              </w:rPr>
+              <w:t>.</w:t>
+            </w:r>
           </w:p>
         </w:tc>
       </w:tr>
@@ -365,6 +371,12 @@
                 <w:i/>
               </w:rPr>
               <w:t xml:space="preserve"> do</w:t>
+            </w:r>
+            <w:r>
+              <w:rPr>
+                <w:i/>
+              </w:rPr>
+              <w:t>.</w:t>
             </w:r>
           </w:p>
         </w:tc>
@@ -523,6 +535,12 @@
               </w:rPr>
               <w:t xml:space="preserve"> with the vocabulary of a mime</w:t>
             </w:r>
+            <w:r>
+              <w:rPr>
+                <w:i/>
+              </w:rPr>
+              <w:t>.</w:t>
+            </w:r>
           </w:p>
         </w:tc>
       </w:tr>
@@ -536,7 +554,10 @@
               <w:jc w:val="center"/>
             </w:pPr>
             <w:r>
-              <w:t>Good, smart</w:t>
+              <w:t xml:space="preserve">Good, </w:t>
+            </w:r>
+            <w:r>
+              <w:t>tough</w:t>
             </w:r>
           </w:p>
         </w:tc>
@@ -619,6 +640,12 @@
                 <w:i/>
               </w:rPr>
               <w:t>e</w:t>
+            </w:r>
+            <w:r>
+              <w:rPr>
+                <w:i/>
+              </w:rPr>
+              <w:t>.</w:t>
             </w:r>
           </w:p>
         </w:tc>
@@ -743,6 +770,12 @@
               </w:rPr>
               <w:t>’ ass with maple syrup</w:t>
             </w:r>
+            <w:r>
+              <w:rPr>
+                <w:i/>
+              </w:rPr>
+              <w:t>.</w:t>
+            </w:r>
           </w:p>
         </w:tc>
       </w:tr>
@@ -776,6 +809,12 @@
               </w:rPr>
               <w:t>I’m the headlining act and you? You’re just my warmup</w:t>
             </w:r>
+            <w:r>
+              <w:rPr>
+                <w:i/>
+              </w:rPr>
+              <w:t>.</w:t>
+            </w:r>
           </w:p>
         </w:tc>
       </w:tr>
@@ -808,6 +847,12 @@
                 <w:i/>
               </w:rPr>
               <w:t>I bet when you eat a burger, all you put is ketchup</w:t>
+            </w:r>
+            <w:r>
+              <w:rPr>
+                <w:i/>
+              </w:rPr>
+              <w:t>.</w:t>
             </w:r>
             <w:bookmarkStart w:id="0" w:name="_GoBack"/>
             <w:bookmarkEnd w:id="0"/>

</xml_diff>